<commit_message>
more edits on dkt poster
</commit_message>
<xml_diff>
--- a/paper/feedback_miccai2019/rebuttal2.docx
+++ b/paper/feedback_miccai2019/rebuttal2.docx
@@ -17,15 +17,7 @@
     </w:p>
     <w:p>
       <w:r>
-        <w:t xml:space="preserve">5. Please provide your final assessment of this work, </w:t>
-      </w:r>
-      <w:proofErr w:type="gramStart"/>
-      <w:r>
-        <w:t>taking into account</w:t>
-      </w:r>
-      <w:proofErr w:type="gramEnd"/>
-      <w:r>
-        <w:t xml:space="preserve"> all reviews and authors' rebuttal (if available). (visible to authors and reviewers).</w:t>
+        <w:t>5. Please provide your final assessment of this work, taking into account all reviews and authors' rebuttal (if available). (visible to authors and reviewers).</w:t>
       </w:r>
     </w:p>
     <w:p>
@@ -44,7 +36,13 @@
         <w:t xml:space="preserve">We thank the reviewers for their feedback. </w:t>
       </w:r>
       <w:r>
-        <w:t>Reviewers agreed that the proposed DKT method is novel</w:t>
+        <w:t xml:space="preserve">Reviewers </w:t>
+      </w:r>
+      <w:r>
+        <w:t xml:space="preserve">generally </w:t>
+      </w:r>
+      <w:r>
+        <w:t>agreed that the proposed DKT method is novel</w:t>
       </w:r>
       <w:r>
         <w:t>, robust and interpretable</w:t>
@@ -78,162 +76,502 @@
       <w:r>
         <w:t xml:space="preserve">We </w:t>
       </w:r>
+      <w:r>
+        <w:t>actually</w:t>
+      </w:r>
+      <w:r>
+        <w:t xml:space="preserve"> </w:t>
+      </w:r>
+      <w:r>
+        <w:t xml:space="preserve">compare </w:t>
+      </w:r>
+      <w:r>
+        <w:t xml:space="preserve">in Table 1 </w:t>
+      </w:r>
+      <w:r>
+        <w:t>with the closest available state-of-the-art</w:t>
+      </w:r>
+      <w:r>
+        <w:t xml:space="preserve"> </w:t>
+      </w:r>
+      <w:r>
+        <w:t xml:space="preserve">methods </w:t>
+      </w:r>
+      <w:r>
+        <w:t>such as the</w:t>
+      </w:r>
+      <w:r>
+        <w:t xml:space="preserve"> disease progression model </w:t>
+      </w:r>
+      <w:r>
+        <w:t xml:space="preserve">by </w:t>
+      </w:r>
+      <w:commentRangeStart w:id="0"/>
+      <w:r>
+        <w:t>[2]</w:t>
+      </w:r>
+      <w:r>
+        <w:t xml:space="preserve"> </w:t>
+      </w:r>
+      <w:commentRangeEnd w:id="0"/>
+      <w:r>
+        <w:rPr>
+          <w:rStyle w:val="CommentReference"/>
+        </w:rPr>
+        <w:commentReference w:id="0"/>
+      </w:r>
+      <w:r>
+        <w:t>as well as other popular prediction methods (Gaussian Process regression and spline regression).</w:t>
+      </w:r>
+      <w:r>
+        <w:t xml:space="preserve"> </w:t>
+      </w:r>
+      <w:r>
+        <w:t>If reviewers were referring to e</w:t>
+      </w:r>
+      <w:r>
+        <w:t xml:space="preserve">xisting </w:t>
+      </w:r>
+      <w:r>
+        <w:t>transfer learning methods</w:t>
+      </w:r>
+      <w:r>
+        <w:t xml:space="preserve"> such as [4,5]</w:t>
+      </w:r>
+      <w:r>
+        <w:t>, these</w:t>
+      </w:r>
+      <w:r>
+        <w:t xml:space="preserve"> </w:t>
+      </w:r>
+      <w:r>
+        <w:t>are not suitable for this task because (</w:t>
+      </w:r>
+      <w:proofErr w:type="spellStart"/>
+      <w:r>
+        <w:t>i</w:t>
+      </w:r>
+      <w:proofErr w:type="spellEnd"/>
+      <w:r>
+        <w:t xml:space="preserve">) they </w:t>
+      </w:r>
+      <w:r>
+        <w:t xml:space="preserve">only predict current clinical diagnosis or conversion status, and </w:t>
+      </w:r>
+      <w:r>
+        <w:t xml:space="preserve">have not </w:t>
+      </w:r>
+      <w:r>
+        <w:t xml:space="preserve">yet </w:t>
+      </w:r>
+      <w:r>
+        <w:t xml:space="preserve">been adapted to estimate </w:t>
+      </w:r>
+      <w:r>
+        <w:t xml:space="preserve">continuous markers as well as </w:t>
+      </w:r>
+      <w:r>
+        <w:t>the</w:t>
+      </w:r>
+      <w:r>
+        <w:t>ir</w:t>
+      </w:r>
+      <w:r>
+        <w:t xml:space="preserve"> future evolution and (ii) the input data in our problem is</w:t>
+      </w:r>
+      <w:r>
+        <w:t xml:space="preserve"> represented by</w:t>
+      </w:r>
+      <w:r>
+        <w:t xml:space="preserve"> </w:t>
+      </w:r>
+      <w:r>
+        <w:t xml:space="preserve">a few (specifically, 5) </w:t>
+      </w:r>
+      <w:r>
+        <w:t>extracted features and not raw image</w:t>
+      </w:r>
+      <w:r>
+        <w:t xml:space="preserve">s, </w:t>
+      </w:r>
+      <w:r>
+        <w:t>where</w:t>
+      </w:r>
+      <w:r>
+        <w:t xml:space="preserve"> convolutional neural networks</w:t>
+      </w:r>
+      <w:r>
+        <w:t xml:space="preserve"> are most</w:t>
+      </w:r>
+      <w:r>
+        <w:t xml:space="preserve"> </w:t>
+      </w:r>
+      <w:r>
+        <w:t>suitable</w:t>
+      </w:r>
+      <w:r>
+        <w:t>.</w:t>
+      </w:r>
+      <w:r>
+        <w:t xml:space="preserve"> </w:t>
+      </w:r>
+      <w:commentRangeStart w:id="1"/>
       <w:proofErr w:type="gramStart"/>
       <w:r>
-        <w:t>actually</w:t>
-      </w:r>
-      <w:r>
-        <w:t xml:space="preserve"> </w:t>
-      </w:r>
-      <w:r>
-        <w:t>compare</w:t>
-      </w:r>
+        <w:t>Finally</w:t>
+      </w:r>
+      <w:commentRangeEnd w:id="1"/>
       <w:proofErr w:type="gramEnd"/>
       <w:r>
-        <w:t xml:space="preserve"> </w:t>
-      </w:r>
-      <w:r>
-        <w:t xml:space="preserve">in Table 1 </w:t>
-      </w:r>
-      <w:r>
-        <w:t>with the closest available state-of-the-art</w:t>
-      </w:r>
-      <w:r>
-        <w:t xml:space="preserve"> </w:t>
-      </w:r>
-      <w:r>
-        <w:t xml:space="preserve">methods </w:t>
-      </w:r>
-      <w:r>
-        <w:t>such as the</w:t>
-      </w:r>
-      <w:r>
-        <w:t xml:space="preserve"> disease progression model </w:t>
-      </w:r>
-      <w:r>
-        <w:t xml:space="preserve">by </w:t>
-      </w:r>
-      <w:r>
-        <w:t>[2]</w:t>
-      </w:r>
-      <w:r>
-        <w:t xml:space="preserve"> as well as other popular prediction methods (Gaussian Process regression and spline regression).</w:t>
-      </w:r>
-      <w:r>
-        <w:t xml:space="preserve"> </w:t>
-      </w:r>
-      <w:r>
-        <w:t>If reviewers were referring to e</w:t>
-      </w:r>
-      <w:r>
-        <w:t xml:space="preserve">xisting </w:t>
-      </w:r>
-      <w:r>
-        <w:t>transfer learning methods</w:t>
-      </w:r>
-      <w:r>
-        <w:t xml:space="preserve"> such as [4,5]</w:t>
-      </w:r>
-      <w:r>
-        <w:t>, these</w:t>
-      </w:r>
-      <w:r>
-        <w:t xml:space="preserve"> </w:t>
-      </w:r>
-      <w:r>
-        <w:t>are not suitable for this task because (</w:t>
+        <w:rPr>
+          <w:rStyle w:val="CommentReference"/>
+        </w:rPr>
+        <w:commentReference w:id="1"/>
+      </w:r>
+      <w:r>
+        <w:t xml:space="preserve">, when it comes to Alzheimer’s disease prediction, it is unclear what the state-of-the-art is, as there are no benchmarks to evaluate algorithms on this task – </w:t>
+      </w:r>
+      <w:r>
+        <w:t>w</w:t>
+      </w:r>
+      <w:r>
+        <w:t>hile the recently launched TADPOLE challenge is currently addressing this, the results have not been released yet.</w:t>
+      </w:r>
+    </w:p>
+    <w:p/>
+    <w:p>
+      <w:r>
+        <w:t>2</w:t>
+      </w:r>
+      <w:r>
+        <w:t xml:space="preserve">. </w:t>
+      </w:r>
+      <w:r>
+        <w:t xml:space="preserve">Use of </w:t>
+      </w:r>
+      <w:r>
+        <w:t xml:space="preserve">sigmoid function </w:t>
+      </w:r>
+      <w:r>
+        <w:t xml:space="preserve">when the dynamics </w:t>
+      </w:r>
+      <w:r>
+        <w:t xml:space="preserve">of </w:t>
+      </w:r>
+      <w:r>
+        <w:t xml:space="preserve">biomarker trajectories </w:t>
+      </w:r>
+      <w:r>
+        <w:t xml:space="preserve">might not always be </w:t>
+      </w:r>
+      <w:r>
+        <w:t>monotonically increasing</w:t>
+      </w:r>
+      <w:r>
+        <w:t xml:space="preserve"> (R4.6</w:t>
+      </w:r>
+      <w:r>
+        <w:t>.1</w:t>
+      </w:r>
+      <w:r>
+        <w:t>)</w:t>
+      </w:r>
+    </w:p>
+    <w:p>
+      <w:r>
+        <w:t xml:space="preserve">We </w:t>
+      </w:r>
+      <w:r>
+        <w:t xml:space="preserve">acknowledge we </w:t>
+      </w:r>
+      <w:r>
+        <w:t>assume</w:t>
+      </w:r>
+      <w:r>
+        <w:t xml:space="preserve"> monotonic</w:t>
+      </w:r>
+      <w:r>
+        <w:t>ity, but this is standard in disease progression modelling</w:t>
+      </w:r>
+      <w:r>
+        <w:t xml:space="preserve"> (e.g. [1-3])</w:t>
+      </w:r>
+      <w:r>
+        <w:t xml:space="preserve"> and generally very much appropriate in diseases like Alzheimer’s</w:t>
+      </w:r>
+      <w:r>
+        <w:t xml:space="preserve"> disease</w:t>
+      </w:r>
+      <w:r>
+        <w:t>,</w:t>
+      </w:r>
+      <w:r>
+        <w:t xml:space="preserve"> </w:t>
+      </w:r>
+      <w:r>
+        <w:t>where</w:t>
+      </w:r>
+      <w:r>
+        <w:t xml:space="preserve"> </w:t>
+      </w:r>
+      <w:r>
+        <w:t>previous research suggest</w:t>
+      </w:r>
+      <w:r>
+        <w:t>s</w:t>
+      </w:r>
+      <w:r>
+        <w:t xml:space="preserve"> the disease is irreversible in </w:t>
+      </w:r>
+      <w:r>
+        <w:t xml:space="preserve">the </w:t>
+      </w:r>
+      <w:r>
+        <w:t>absence of t</w:t>
+      </w:r>
+      <w:bookmarkStart w:id="2" w:name="_GoBack"/>
+      <w:bookmarkEnd w:id="2"/>
+      <w:r>
+        <w:t>reatments (</w:t>
+      </w:r>
+      <w:r>
+        <w:t xml:space="preserve">e.g. </w:t>
       </w:r>
       <w:proofErr w:type="spellStart"/>
       <w:r>
-        <w:t>i</w:t>
+        <w:t>Filley</w:t>
       </w:r>
       <w:proofErr w:type="spellEnd"/>
       <w:r>
-        <w:t xml:space="preserve">) they </w:t>
-      </w:r>
-      <w:r>
-        <w:t xml:space="preserve">only predict current clinical diagnosis or conversion status, and </w:t>
-      </w:r>
-      <w:r>
-        <w:t xml:space="preserve">have not </w:t>
-      </w:r>
-      <w:r>
-        <w:t xml:space="preserve">yet </w:t>
-      </w:r>
-      <w:r>
-        <w:t xml:space="preserve">been adapted to estimate </w:t>
-      </w:r>
-      <w:r>
-        <w:t xml:space="preserve">continuous markers as well as </w:t>
-      </w:r>
-      <w:r>
-        <w:t>the</w:t>
-      </w:r>
-      <w:r>
-        <w:t>ir</w:t>
-      </w:r>
-      <w:r>
-        <w:t xml:space="preserve"> future evolution and (ii) the input data in our problem is</w:t>
-      </w:r>
-      <w:r>
-        <w:t xml:space="preserve"> represented by</w:t>
-      </w:r>
-      <w:r>
-        <w:t xml:space="preserve"> extracted features and not raw image</w:t>
-      </w:r>
-      <w:r>
-        <w:t xml:space="preserve">s, </w:t>
-      </w:r>
-      <w:r>
-        <w:t>where</w:t>
-      </w:r>
-      <w:r>
-        <w:t xml:space="preserve"> convolutional neural networks</w:t>
-      </w:r>
-      <w:r>
-        <w:t xml:space="preserve"> are most</w:t>
-      </w:r>
-      <w:r>
-        <w:t xml:space="preserve"> </w:t>
-      </w:r>
-      <w:r>
-        <w:t>suitable</w:t>
+        <w:t>,</w:t>
+      </w:r>
+      <w:r>
+        <w:t xml:space="preserve"> Geriatrics</w:t>
+      </w:r>
+      <w:r>
+        <w:t>,</w:t>
+      </w:r>
+      <w:r>
+        <w:t xml:space="preserve"> 1995)</w:t>
       </w:r>
       <w:r>
         <w:t>.</w:t>
       </w:r>
+      <w:r>
+        <w:t xml:space="preserve"> </w:t>
+      </w:r>
+      <w:r>
+        <w:t>Secondly</w:t>
+      </w:r>
+      <w:r>
+        <w:t>, monotonicity also helps with model identifiability: non-monotonic trajectories would require strong priors on subject stages, which we try to avoid.</w:t>
+      </w:r>
+      <w:r>
+        <w:t xml:space="preserve"> </w:t>
+      </w:r>
+      <w:r>
+        <w:t>Particularly for the mapping</w:t>
+      </w:r>
+      <w:r>
+        <w:t xml:space="preserve"> of</w:t>
+      </w:r>
+      <w:r>
+        <w:t xml:space="preserve"> </w:t>
+      </w:r>
+      <w:r>
+        <w:t xml:space="preserve">dysfunction scores to </w:t>
+      </w:r>
+      <w:r>
+        <w:t>biomarker</w:t>
+      </w:r>
+      <w:r>
+        <w:t>s</w:t>
+      </w:r>
+      <w:r>
+        <w:t xml:space="preserve">, </w:t>
+      </w:r>
+      <w:r>
+        <w:t xml:space="preserve">which R4 believes might not always be monotonic, assuming monotonicity gives further interpretability: </w:t>
+      </w:r>
+      <w:r>
+        <w:t>a</w:t>
+      </w:r>
+      <w:r>
+        <w:t xml:space="preserve"> dysfunction score can be interpreted as </w:t>
+      </w:r>
+      <w:r>
+        <w:t xml:space="preserve">a </w:t>
+      </w:r>
+      <w:r>
+        <w:t>“disease stage</w:t>
+      </w:r>
+      <w:r>
+        <w:t>s</w:t>
+      </w:r>
+      <w:r>
+        <w:t xml:space="preserve"> for </w:t>
+      </w:r>
+      <w:r>
+        <w:t>a particular</w:t>
+      </w:r>
+      <w:r>
+        <w:t xml:space="preserve"> </w:t>
+      </w:r>
+      <w:r>
+        <w:t>ROI”</w:t>
+      </w:r>
+      <w:r>
+        <w:t xml:space="preserve"> (similarly to disease stages for subjects), and an increase in disease stage for a brain region will result in </w:t>
+      </w:r>
+      <w:r>
+        <w:t>an increase in multimodal biomarkers for that region.</w:t>
+      </w:r>
     </w:p>
     <w:p/>
     <w:p>
       <w:r>
-        <w:t>2</w:t>
+        <w:t>3</w:t>
       </w:r>
       <w:r>
         <w:t xml:space="preserve">. </w:t>
       </w:r>
       <w:r>
-        <w:t xml:space="preserve">Use of </w:t>
-      </w:r>
-      <w:r>
-        <w:t xml:space="preserve">sigmoid function </w:t>
-      </w:r>
-      <w:r>
-        <w:t xml:space="preserve">when the dynamics </w:t>
-      </w:r>
-      <w:r>
-        <w:t xml:space="preserve">of dysfunction scores </w:t>
-      </w:r>
-      <w:r>
-        <w:t xml:space="preserve">might not always be </w:t>
-      </w:r>
-      <w:r>
-        <w:t>monotonically increasing</w:t>
-      </w:r>
-      <w:r>
-        <w:t xml:space="preserve"> (R4.6</w:t>
-      </w:r>
-      <w:r>
-        <w:t>.1</w:t>
+        <w:t>H</w:t>
+      </w:r>
+      <w:r>
+        <w:t>ow can the model be used to predict unseen data</w:t>
+      </w:r>
+      <w:r>
+        <w:t>, when parameters beta and lambda are related to each subject</w:t>
+      </w:r>
+      <w:r>
+        <w:t>?</w:t>
+      </w:r>
+      <w:r>
+        <w:t xml:space="preserve"> (R4.6)</w:t>
+      </w:r>
+    </w:p>
+    <w:p>
+      <w:r>
+        <w:t>Only beta, the time-shift, is related to each subject – lambda is not subject-specific as it models the functions mapping disease stages to dysfunction scores.</w:t>
+      </w:r>
+      <w:r>
+        <w:t xml:space="preserve"> </w:t>
+      </w:r>
+      <w:r>
+        <w:t xml:space="preserve">Beta </w:t>
+      </w:r>
+      <w:r>
+        <w:t>can be</w:t>
+      </w:r>
+      <w:r>
+        <w:t xml:space="preserve"> estimated </w:t>
+      </w:r>
+      <w:r>
+        <w:t>from just a subset of the subject-specific data</w:t>
+      </w:r>
+      <w:r>
+        <w:t xml:space="preserve"> </w:t>
+      </w:r>
+      <w:r>
+        <w:t xml:space="preserve">e.g. </w:t>
+      </w:r>
+      <w:r>
+        <w:t>the MRI data</w:t>
+      </w:r>
+      <w:r>
+        <w:t xml:space="preserve"> of the subject</w:t>
+      </w:r>
+      <w:r>
+        <w:t>, and</w:t>
+      </w:r>
+      <w:r>
+        <w:t xml:space="preserve"> the model can </w:t>
+      </w:r>
+      <w:r>
+        <w:t xml:space="preserve">then </w:t>
+      </w:r>
+      <w:r>
+        <w:t>predict the other unseen multimodal biomarkers</w:t>
+      </w:r>
+      <w:r>
+        <w:t xml:space="preserve"> </w:t>
+      </w:r>
+      <w:r>
+        <w:t>for the same subject</w:t>
+      </w:r>
+      <w:r>
+        <w:t xml:space="preserve"> (e.g.</w:t>
+      </w:r>
+      <w:r>
+        <w:t xml:space="preserve"> DTI, FDG, </w:t>
+      </w:r>
+      <w:r>
+        <w:t>etc</w:t>
+      </w:r>
+      <w:r>
+        <w:t xml:space="preserve">) as well as their future </w:t>
+      </w:r>
+      <w:r>
+        <w:lastRenderedPageBreak/>
+        <w:t>evolution.</w:t>
+      </w:r>
+      <w:r>
+        <w:t xml:space="preserve"> </w:t>
+      </w:r>
+      <w:r>
+        <w:t xml:space="preserve">The correlations are learned from the other diseases </w:t>
+      </w:r>
+      <w:r>
+        <w:t>while</w:t>
+      </w:r>
+      <w:r>
+        <w:t xml:space="preserve"> also </w:t>
+      </w:r>
+      <w:r>
+        <w:t>considering</w:t>
+      </w:r>
+      <w:r>
+        <w:t xml:space="preserve"> </w:t>
+      </w:r>
+      <w:r>
+        <w:t xml:space="preserve">the </w:t>
+      </w:r>
+      <w:r>
+        <w:t>different spatial distribution of pathology.</w:t>
+      </w:r>
+      <w:r>
+        <w:t xml:space="preserve"> </w:t>
+      </w:r>
+      <w:r>
+        <w:t xml:space="preserve">The ability to </w:t>
+      </w:r>
+      <w:r>
+        <w:t>predict</w:t>
+      </w:r>
+      <w:r>
+        <w:t xml:space="preserve"> </w:t>
+      </w:r>
+      <w:r>
+        <w:t>unseen/</w:t>
+      </w:r>
+      <w:r>
+        <w:t xml:space="preserve">missing data was expressed mathematically in section 2 in the definition of omega as the set of </w:t>
+      </w:r>
+      <w:r>
+        <w:t>“</w:t>
+      </w:r>
+      <w:r>
+        <w:t>available” biomarkers.</w:t>
+      </w:r>
+    </w:p>
+    <w:p/>
+    <w:p>
+      <w:r>
+        <w:t>4. More details on parameter estimation (R5.6.1</w:t>
+      </w:r>
+      <w:r>
+        <w:t>, R5.5.1</w:t>
       </w:r>
       <w:r>
         <w:t>)</w:t>
@@ -241,394 +579,179 @@
     </w:p>
     <w:p>
       <w:r>
-        <w:t xml:space="preserve">We </w:t>
-      </w:r>
-      <w:r>
-        <w:t xml:space="preserve">acknowledge we </w:t>
-      </w:r>
-      <w:r>
-        <w:t>assume</w:t>
-      </w:r>
-      <w:r>
-        <w:t xml:space="preserve"> monotonic</w:t>
-      </w:r>
-      <w:r>
-        <w:t>ity, but this is standard in disease progression modelling</w:t>
-      </w:r>
-      <w:r>
-        <w:t xml:space="preserve"> (e.g. [1-3])</w:t>
-      </w:r>
-      <w:r>
-        <w:t xml:space="preserve"> and generally very much appropriate in diseases like Alzheimer’s,</w:t>
-      </w:r>
-      <w:r>
-        <w:t xml:space="preserve"> </w:t>
-      </w:r>
-      <w:r>
-        <w:t>where</w:t>
-      </w:r>
-      <w:r>
-        <w:t xml:space="preserve"> </w:t>
-      </w:r>
-      <w:r>
-        <w:t>previous research suggest</w:t>
-      </w:r>
-      <w:r>
-        <w:t>s</w:t>
-      </w:r>
-      <w:r>
-        <w:t xml:space="preserve"> the disease is irreversible in </w:t>
-      </w:r>
-      <w:r>
-        <w:t xml:space="preserve">the </w:t>
-      </w:r>
-      <w:r>
-        <w:t>absence of treatments (</w:t>
-      </w:r>
-      <w:r>
-        <w:t xml:space="preserve">e.g. </w:t>
-      </w:r>
-      <w:proofErr w:type="spellStart"/>
-      <w:r>
-        <w:t>Filley</w:t>
-      </w:r>
-      <w:proofErr w:type="spellEnd"/>
-      <w:r>
-        <w:t>,</w:t>
-      </w:r>
-      <w:r>
-        <w:t xml:space="preserve"> Geriatrics</w:t>
-      </w:r>
-      <w:r>
-        <w:t>,</w:t>
-      </w:r>
-      <w:r>
-        <w:t xml:space="preserve"> 1995)</w:t>
-      </w:r>
-      <w:r>
-        <w:t>.</w:t>
-      </w:r>
-      <w:r>
-        <w:t xml:space="preserve"> </w:t>
-      </w:r>
-      <w:r>
-        <w:t xml:space="preserve"> </w:t>
-      </w:r>
-      <w:r>
-        <w:t>Furthermore, we believe that including monotonic variables in neurodegenerative disorders is essential</w:t>
-      </w:r>
-      <w:r>
-        <w:t xml:space="preserve"> --</w:t>
-      </w:r>
-      <w:r>
-        <w:t xml:space="preserve"> </w:t>
-      </w:r>
-      <w:r>
-        <w:t>t</w:t>
-      </w:r>
-      <w:r>
-        <w:t>his is because non-monotonic or stochastic processes, while extremely useful, cannot easily be applied to stage or stratify patients. We therefore think this assumption is of fundamental importance.</w:t>
+        <w:t>We agree with the reviewer that parameter estimation is important. However, due to constraints</w:t>
+      </w:r>
+      <w:r>
+        <w:t xml:space="preserve"> on page limit</w:t>
+      </w:r>
+      <w:r>
+        <w:t xml:space="preserve">, we </w:t>
+      </w:r>
+      <w:r>
+        <w:t xml:space="preserve">felt it was more important to provide </w:t>
+      </w:r>
+      <w:r>
+        <w:t>further explanations of the idea behind the method</w:t>
+      </w:r>
+      <w:r>
+        <w:t>, its motivations,</w:t>
+      </w:r>
+      <w:r>
+        <w:t xml:space="preserve"> and why the assumptions make sense.</w:t>
+      </w:r>
+      <w:r>
+        <w:t xml:space="preserve"> </w:t>
+      </w:r>
+      <w:r>
+        <w:t>S</w:t>
+      </w:r>
+      <w:r>
+        <w:t>ince the paper describes a new methodological challenge and solution</w:t>
+      </w:r>
+      <w:r>
+        <w:t>, the focus on explaining the overall picture</w:t>
+      </w:r>
+      <w:r>
+        <w:t xml:space="preserve"> is important</w:t>
+      </w:r>
+      <w:r>
+        <w:t>. We will include a link to supplementary material to explain parameter estimation and will also provide the source code for reproducibility.</w:t>
       </w:r>
     </w:p>
     <w:p/>
     <w:p>
       <w:r>
-        <w:t>3</w:t>
+        <w:t xml:space="preserve">5. </w:t>
+      </w:r>
+      <w:r>
+        <w:t>More detailed</w:t>
+      </w:r>
+      <w:r>
+        <w:t xml:space="preserve"> interpretation of </w:t>
+      </w:r>
+      <w:r>
+        <w:t>clinical findings</w:t>
+      </w:r>
+      <w:r>
+        <w:t xml:space="preserve"> </w:t>
+      </w:r>
+      <w:r>
+        <w:t>(R4.6.2)</w:t>
+      </w:r>
+    </w:p>
+    <w:p>
+      <w:r>
+        <w:t xml:space="preserve">While </w:t>
+      </w:r>
+      <w:r>
+        <w:t>the focus of this MICCAI paper is to introduce the idea and demonstrate that the proposed solution is methodologically viable</w:t>
+      </w:r>
+      <w:r>
+        <w:t xml:space="preserve">, </w:t>
+      </w:r>
+      <w:r>
+        <w:t xml:space="preserve">we will </w:t>
+      </w:r>
+      <w:r>
+        <w:t>include</w:t>
+      </w:r>
+      <w:r>
+        <w:t xml:space="preserve"> </w:t>
+      </w:r>
+      <w:r>
+        <w:t>a couple more sentences on</w:t>
+      </w:r>
+      <w:r>
+        <w:t xml:space="preserve"> clinical interpre</w:t>
+      </w:r>
+      <w:r>
+        <w:t>tation in the camera</w:t>
+      </w:r>
+      <w:r>
+        <w:t>-</w:t>
+      </w:r>
+      <w:r>
+        <w:t xml:space="preserve">ready version, in order to put the work in better context. However, </w:t>
+      </w:r>
+      <w:r>
+        <w:t xml:space="preserve">we feel that detailed </w:t>
+      </w:r>
+      <w:r>
+        <w:t xml:space="preserve">clinical </w:t>
+      </w:r>
+      <w:r>
+        <w:t xml:space="preserve">interpretation is better suited </w:t>
+      </w:r>
+      <w:r>
+        <w:t>to</w:t>
+      </w:r>
+      <w:r>
+        <w:t xml:space="preserve"> a</w:t>
+      </w:r>
+      <w:r>
+        <w:t xml:space="preserve"> subsequent</w:t>
+      </w:r>
+      <w:r>
+        <w:t xml:space="preserve"> journal paper</w:t>
+      </w:r>
+      <w:r>
+        <w:t xml:space="preserve"> due to MICCAI page limits</w:t>
+      </w:r>
+      <w:r>
+        <w:t xml:space="preserve"> and </w:t>
+      </w:r>
+      <w:r>
+        <w:t>is</w:t>
+      </w:r>
+      <w:r>
+        <w:t xml:space="preserve"> also</w:t>
+      </w:r>
+      <w:r>
+        <w:t xml:space="preserve"> </w:t>
+      </w:r>
+      <w:r>
+        <w:t>of less</w:t>
+      </w:r>
+      <w:r>
+        <w:t xml:space="preserve"> interest to the more technical MICCAI audience. </w:t>
+      </w:r>
+    </w:p>
+    <w:p/>
+    <w:p>
+      <w:r>
+        <w:t>6. More details on synthetic data</w:t>
+      </w:r>
+      <w:r>
+        <w:t>set</w:t>
+      </w:r>
+      <w:r>
+        <w:t xml:space="preserve"> (R1.6.</w:t>
+      </w:r>
+      <w:r>
+        <w:t>1</w:t>
+      </w:r>
+      <w:r>
+        <w:t>)</w:t>
+      </w:r>
+      <w:r>
+        <w:t xml:space="preserve"> and test set (R1.6.2)</w:t>
+      </w:r>
+    </w:p>
+    <w:p>
+      <w:r>
+        <w:t xml:space="preserve">We agree </w:t>
+      </w:r>
+      <w:r>
+        <w:t>that this would be useful</w:t>
       </w:r>
       <w:r>
         <w:t xml:space="preserve">. </w:t>
       </w:r>
       <w:r>
-        <w:t>H</w:t>
-      </w:r>
-      <w:r>
-        <w:t>ow can the model be used to predict unseen data</w:t>
-      </w:r>
-      <w:r>
-        <w:t>, when parameters beta and lambda are related to each subject</w:t>
-      </w:r>
-      <w:r>
-        <w:t>?</w:t>
-      </w:r>
-      <w:r>
-        <w:t xml:space="preserve"> (R4.6)</w:t>
-      </w:r>
-    </w:p>
-    <w:p>
-      <w:r>
-        <w:t xml:space="preserve">Beta and Lambda </w:t>
-      </w:r>
-      <w:r>
-        <w:t>can be</w:t>
-      </w:r>
-      <w:r>
-        <w:t xml:space="preserve"> estimated </w:t>
-      </w:r>
-      <w:r>
-        <w:t>from just a subset of the subject-specific data</w:t>
-      </w:r>
-      <w:r>
-        <w:t xml:space="preserve"> </w:t>
-      </w:r>
-      <w:r>
-        <w:t xml:space="preserve">e.g. </w:t>
-      </w:r>
-      <w:r>
-        <w:t>the MRI data</w:t>
-      </w:r>
-      <w:r>
-        <w:t xml:space="preserve"> of the subject</w:t>
-      </w:r>
-      <w:r>
-        <w:t>, and</w:t>
-      </w:r>
-      <w:r>
-        <w:t xml:space="preserve"> the model can </w:t>
-      </w:r>
-      <w:r>
-        <w:t xml:space="preserve">then </w:t>
-      </w:r>
-      <w:r>
-        <w:t>predict the other unseen multimodal biomarkers</w:t>
-      </w:r>
-      <w:r>
-        <w:t xml:space="preserve"> </w:t>
-      </w:r>
-      <w:r>
-        <w:t>for the same subject</w:t>
-      </w:r>
-      <w:r>
-        <w:t xml:space="preserve"> (e.g.</w:t>
-      </w:r>
-      <w:r>
-        <w:t xml:space="preserve"> DTI, FDG, </w:t>
-      </w:r>
-      <w:r>
-        <w:t>etc</w:t>
-      </w:r>
-      <w:r>
-        <w:t>) as well as their future evolution.</w:t>
-      </w:r>
-      <w:bookmarkStart w:id="0" w:name="_GoBack"/>
-      <w:bookmarkEnd w:id="0"/>
-      <w:r>
-        <w:t xml:space="preserve"> </w:t>
-      </w:r>
-      <w:r>
-        <w:t xml:space="preserve">The correlations are learned from the other diseases </w:t>
-      </w:r>
-      <w:r>
-        <w:t>while</w:t>
-      </w:r>
-      <w:r>
-        <w:t xml:space="preserve"> also </w:t>
-      </w:r>
-      <w:r>
-        <w:t>considering</w:t>
-      </w:r>
-      <w:r>
-        <w:t xml:space="preserve"> </w:t>
-      </w:r>
-      <w:r>
-        <w:t xml:space="preserve">the </w:t>
-      </w:r>
-      <w:r>
-        <w:t>different spatial distribution of pathology.</w:t>
-      </w:r>
-      <w:r>
-        <w:t xml:space="preserve"> </w:t>
-      </w:r>
-      <w:r>
-        <w:t xml:space="preserve">The ability to handle </w:t>
-      </w:r>
-      <w:r>
-        <w:t>the unseen/</w:t>
-      </w:r>
-      <w:r>
-        <w:t xml:space="preserve">missing data was expressed mathematically in section 2 in the definition of omega as the set of </w:t>
-      </w:r>
-      <w:r>
-        <w:t>“</w:t>
-      </w:r>
-      <w:r>
-        <w:t>available” biomarkers.</w:t>
-      </w:r>
-    </w:p>
-    <w:p/>
-    <w:p>
-      <w:r>
-        <w:t>4. More details on parameter estimation (R5.6.1</w:t>
-      </w:r>
-      <w:r>
-        <w:t>, R5.5.1</w:t>
-      </w:r>
-      <w:r>
-        <w:t>)</w:t>
-      </w:r>
-    </w:p>
-    <w:p>
-      <w:r>
-        <w:lastRenderedPageBreak/>
-        <w:t>We agree with the reviewer that parameter estimation is important. However, due to constraints</w:t>
-      </w:r>
-      <w:r>
-        <w:t xml:space="preserve"> on page limit</w:t>
-      </w:r>
-      <w:r>
-        <w:t xml:space="preserve">, we </w:t>
-      </w:r>
-      <w:r>
-        <w:t xml:space="preserve">felt it was more important to provide </w:t>
-      </w:r>
-      <w:r>
-        <w:t>further explanations of the idea behind the method</w:t>
-      </w:r>
-      <w:r>
-        <w:t>, its motivations,</w:t>
-      </w:r>
-      <w:r>
-        <w:t xml:space="preserve"> and why the assumptions make sense.</w:t>
-      </w:r>
-      <w:r>
-        <w:t xml:space="preserve"> </w:t>
-      </w:r>
-      <w:r>
-        <w:t>Also, since the paper describes a new methodological challenge and solution</w:t>
-      </w:r>
-      <w:r>
-        <w:t>, the focus on explaining the overall picture</w:t>
-      </w:r>
-      <w:r>
-        <w:t xml:space="preserve"> is important</w:t>
-      </w:r>
-      <w:r>
-        <w:t>. We will include a link to supplementary material to explain parameter estimation and will also provide the source code for reproducibility.</w:t>
-      </w:r>
-    </w:p>
-    <w:p/>
-    <w:p>
-      <w:r>
-        <w:t xml:space="preserve">5. </w:t>
-      </w:r>
-      <w:r>
-        <w:t>More detailed</w:t>
-      </w:r>
-      <w:r>
-        <w:t xml:space="preserve"> interpretation of </w:t>
-      </w:r>
-      <w:r>
-        <w:t>clinical findings</w:t>
-      </w:r>
-      <w:r>
-        <w:t xml:space="preserve"> </w:t>
-      </w:r>
-      <w:r>
-        <w:t>(R4.6.2)</w:t>
-      </w:r>
-    </w:p>
-    <w:p>
-      <w:r>
-        <w:t xml:space="preserve">While </w:t>
-      </w:r>
-      <w:r>
-        <w:t>the focus of this MICCAI paper is to introduce the idea and demonstrate that the proposed solution is methodologically viable</w:t>
-      </w:r>
-      <w:r>
-        <w:t xml:space="preserve">, </w:t>
-      </w:r>
-      <w:r>
-        <w:t xml:space="preserve">we will </w:t>
-      </w:r>
-      <w:r>
-        <w:t>include</w:t>
-      </w:r>
-      <w:r>
-        <w:t xml:space="preserve"> </w:t>
-      </w:r>
-      <w:r>
-        <w:t>a couple more sentences on</w:t>
-      </w:r>
-      <w:r>
-        <w:t xml:space="preserve"> clinical interpre</w:t>
-      </w:r>
-      <w:r>
-        <w:t>tation in the camera</w:t>
-      </w:r>
-      <w:r>
-        <w:t>-</w:t>
-      </w:r>
-      <w:r>
-        <w:t xml:space="preserve">ready version, </w:t>
-      </w:r>
-      <w:proofErr w:type="gramStart"/>
-      <w:r>
-        <w:t>in order to</w:t>
-      </w:r>
-      <w:proofErr w:type="gramEnd"/>
-      <w:r>
-        <w:t xml:space="preserve"> put the work in better context. However, </w:t>
-      </w:r>
-      <w:r>
-        <w:t xml:space="preserve">we feel that detailed </w:t>
-      </w:r>
-      <w:r>
-        <w:t xml:space="preserve">clinical </w:t>
-      </w:r>
-      <w:r>
-        <w:t>interpretation is better suited for a journal paper</w:t>
-      </w:r>
-      <w:r>
-        <w:t xml:space="preserve"> due to MICCAI page limits</w:t>
-      </w:r>
-      <w:r>
-        <w:t xml:space="preserve"> and </w:t>
-      </w:r>
-      <w:r>
-        <w:t>is</w:t>
-      </w:r>
-      <w:r>
-        <w:t xml:space="preserve"> also</w:t>
-      </w:r>
-      <w:r>
-        <w:t xml:space="preserve"> </w:t>
-      </w:r>
-      <w:r>
-        <w:t>of less</w:t>
-      </w:r>
-      <w:r>
-        <w:t xml:space="preserve"> interest to the more technical MICCAI audience. </w:t>
-      </w:r>
-    </w:p>
-    <w:p/>
-    <w:p>
-      <w:r>
-        <w:t>6. More details on synthetic data</w:t>
-      </w:r>
-      <w:r>
-        <w:t>set</w:t>
-      </w:r>
-      <w:r>
-        <w:t xml:space="preserve"> (R1.6.</w:t>
-      </w:r>
-      <w:r>
-        <w:t>1</w:t>
-      </w:r>
-      <w:r>
-        <w:t>)</w:t>
-      </w:r>
-      <w:r>
-        <w:t xml:space="preserve"> and demographics of test set (R1.6.2)</w:t>
-      </w:r>
-    </w:p>
-    <w:p>
-      <w:r>
-        <w:t xml:space="preserve">We agree we should have provided more information on this. </w:t>
-      </w:r>
-      <w:r>
         <w:t>Unfortunately, d</w:t>
       </w:r>
       <w:r>
-        <w:t xml:space="preserve">ue to the page limit constraints, we </w:t>
+        <w:t xml:space="preserve">ue to the page limit, we </w:t>
       </w:r>
       <w:r>
         <w:t>prioritised</w:t>
@@ -702,7 +825,11 @@
     </w:p>
     <w:p>
       <w:r>
-        <w:t>2. As reviewer conflicts have been taken into consideration for the paper allocation process, there are no allowable changes of co-authorship during the paper review process and after paper acceptance. Only in exceptional circumstances, requests for late authorship changes may be made in writing to the Program Chairs, but under no circumstances may they compromise the review process conflict checking and will be denied in such cases. Please acknowledge that you have read and understood this notice.</w:t>
+        <w:t xml:space="preserve">2. As reviewer conflicts have been taken into consideration for the paper allocation process, there are no allowable changes of co-authorship during the paper review process and after paper acceptance. Only in exceptional circumstances, requests for late authorship changes may be made in writing to the Program Chairs, but under no circumstances may they compromise the review process </w:t>
+      </w:r>
+      <w:r>
+        <w:lastRenderedPageBreak/>
+        <w:t>conflict checking and will be denied in such cases. Please acknowledge that you have read and understood this notice.</w:t>
       </w:r>
     </w:p>
     <w:p>
@@ -717,7 +844,6 @@
     </w:p>
     <w:p>
       <w:r>
-        <w:lastRenderedPageBreak/>
         <w:t>The authors of this paper propose a new framework to transfer biomarker information from neurodegenerative disease to another related one by inferring multimodal biomarker trajectories. The method is evaluate within a synthetic dataset and two different datasets involving AD and PCA patients. Moreover, the method shows for the first time a multimodal signature derived for PCA.</w:t>
       </w:r>
     </w:p>
@@ -860,6 +986,7 @@
     </w:p>
     <w:p>
       <w:r>
+        <w:lastRenderedPageBreak/>
         <w:t>Questions</w:t>
       </w:r>
     </w:p>
@@ -875,7 +1002,6 @@
     </w:p>
     <w:p>
       <w:r>
-        <w:lastRenderedPageBreak/>
         <w:t>2. As reviewer conflicts have been taken into consideration for the paper allocation process, there are no allowable changes of co-authorship during the paper review process and after paper acceptance. Only in exceptional circumstances, requests for late authorship changes may be made in writing to the Program Chairs, but under no circumstances may they compromise the review process conflict checking and will be denied in such cases. Please acknowledge that you have read and understood this notice.</w:t>
       </w:r>
     </w:p>
@@ -973,6 +1099,7 @@
     <w:p/>
     <w:p>
       <w:r>
+        <w:lastRenderedPageBreak/>
         <w:t xml:space="preserve">In equation (1) and (2), the subscript j for the </w:t>
       </w:r>
       <w:proofErr w:type="spellStart"/>
@@ -991,7 +1118,6 @@
     </w:p>
     <w:p>
       <w:r>
-        <w:lastRenderedPageBreak/>
         <w:t>Satisfactory</w:t>
       </w:r>
     </w:p>
@@ -1115,6 +1241,7 @@
     </w:p>
     <w:p>
       <w:r>
+        <w:lastRenderedPageBreak/>
         <w:t>2. It seems the authors didn't compare with state-of-the-art methods.</w:t>
       </w:r>
     </w:p>
@@ -1125,7 +1252,6 @@
     </w:p>
     <w:p>
       <w:r>
-        <w:lastRenderedPageBreak/>
         <w:t>1. Solving the full model likelihood (3) is also very important for readers. However, not much details are given which will not help readers understand how model parameters are estimated. It is recommended to include a detailed algorithm here.</w:t>
       </w:r>
     </w:p>
@@ -1172,6 +1298,87 @@
     </w:sectPr>
   </w:body>
 </w:document>
+</file>
+
+<file path=word/comments.xml><?xml version="1.0" encoding="utf-8"?>
+<w:comments xmlns:wpc="http://schemas.microsoft.com/office/word/2010/wordprocessingCanvas" xmlns:cx="http://schemas.microsoft.com/office/drawing/2014/chartex" xmlns:cx1="http://schemas.microsoft.com/office/drawing/2015/9/8/chartex" xmlns:cx2="http://schemas.microsoft.com/office/drawing/2015/10/21/chartex" xmlns:cx3="http://schemas.microsoft.com/office/drawing/2016/5/9/chartex" xmlns:cx4="http://schemas.microsoft.com/office/drawing/2016/5/10/chartex" xmlns:cx5="http://schemas.microsoft.com/office/drawing/2016/5/11/chartex" xmlns:cx6="http://schemas.microsoft.com/office/drawing/2016/5/12/chartex" xmlns:cx7="http://schemas.microsoft.com/office/drawing/2016/5/13/chartex" xmlns:cx8="http://schemas.microsoft.com/office/drawing/2016/5/14/chartex" xmlns:mc="http://schemas.openxmlformats.org/markup-compatibility/2006" xmlns:aink="http://schemas.microsoft.com/office/drawing/2016/ink" xmlns:am3d="http://schemas.microsoft.com/office/drawing/2017/model3d" xmlns:o="urn:schemas-microsoft-com:office:office" xmlns:r="http://schemas.openxmlformats.org/officeDocument/2006/relationships" xmlns:m="http://schemas.openxmlformats.org/officeDocument/2006/math" xmlns:v="urn:schemas-microsoft-com:vml" xmlns:wp14="http://schemas.microsoft.com/office/word/2010/wordprocessingDrawing" xmlns:wp="http://schemas.openxmlformats.org/drawingml/2006/wordprocessingDrawing" xmlns:w10="urn:schemas-microsoft-com:office:word" xmlns:w="http://schemas.openxmlformats.org/wordprocessingml/2006/main" xmlns:w14="http://schemas.microsoft.com/office/word/2010/wordml" xmlns:w15="http://schemas.microsoft.com/office/word/2012/wordml" xmlns:w16cid="http://schemas.microsoft.com/office/word/2016/wordml/cid" xmlns:w16se="http://schemas.microsoft.com/office/word/2015/wordml/symex" xmlns:wpg="http://schemas.microsoft.com/office/word/2010/wordprocessingGroup" xmlns:wpi="http://schemas.microsoft.com/office/word/2010/wordprocessingInk" xmlns:wne="http://schemas.microsoft.com/office/word/2006/wordml" xmlns:wps="http://schemas.microsoft.com/office/word/2010/wordprocessingShape" mc:Ignorable="w14 w15 w16se w16cid wp14">
+  <w:comment w:id="0" w:author="Razvan Valentin Marinescu" w:date="2019-06-09T10:05:00Z" w:initials="RVM">
+    <w:p>
+      <w:pPr>
+        <w:pStyle w:val="CommentText"/>
+      </w:pPr>
+      <w:r>
+        <w:rPr>
+          <w:rStyle w:val="CommentReference"/>
+        </w:rPr>
+        <w:annotationRef/>
+      </w:r>
+      <w:r>
+        <w:t xml:space="preserve">Neil’s point is true, that </w:t>
+      </w:r>
+      <w:proofErr w:type="spellStart"/>
+      <w:r>
+        <w:t>Jedynak</w:t>
+      </w:r>
+      <w:proofErr w:type="spellEnd"/>
+      <w:r>
+        <w:t xml:space="preserve"> </w:t>
+      </w:r>
+      <w:proofErr w:type="spellStart"/>
+      <w:r>
+        <w:t>NImg</w:t>
+      </w:r>
+      <w:proofErr w:type="spellEnd"/>
+      <w:r>
+        <w:t xml:space="preserve">, 2012 is not the most up to date … </w:t>
+      </w:r>
+      <w:r>
+        <w:t xml:space="preserve">How can I rephrase? </w:t>
+      </w:r>
+      <w:r>
+        <w:t xml:space="preserve">but then we don’t really know what is state-of-the-art in this task anyway? See comment below. </w:t>
+      </w:r>
+    </w:p>
+  </w:comment>
+  <w:comment w:id="1" w:author="Razvan Valentin Marinescu" w:date="2019-06-09T10:00:00Z" w:initials="RVM">
+    <w:p>
+      <w:pPr>
+        <w:pStyle w:val="CommentText"/>
+      </w:pPr>
+      <w:r>
+        <w:rPr>
+          <w:rStyle w:val="CommentReference"/>
+        </w:rPr>
+        <w:annotationRef/>
+      </w:r>
+      <w:r>
+        <w:t>Maybe I should still start with this sentence though, as I feel it is the strongest statement from this paragraph.</w:t>
+      </w:r>
+    </w:p>
+  </w:comment>
+</w:comments>
+</file>
+
+<file path=word/commentsExtended.xml><?xml version="1.0" encoding="utf-8"?>
+<w15:commentsEx xmlns:wpc="http://schemas.microsoft.com/office/word/2010/wordprocessingCanvas" xmlns:cx="http://schemas.microsoft.com/office/drawing/2014/chartex" xmlns:cx1="http://schemas.microsoft.com/office/drawing/2015/9/8/chartex" xmlns:cx2="http://schemas.microsoft.com/office/drawing/2015/10/21/chartex" xmlns:cx3="http://schemas.microsoft.com/office/drawing/2016/5/9/chartex" xmlns:cx4="http://schemas.microsoft.com/office/drawing/2016/5/10/chartex" xmlns:cx5="http://schemas.microsoft.com/office/drawing/2016/5/11/chartex" xmlns:cx6="http://schemas.microsoft.com/office/drawing/2016/5/12/chartex" xmlns:cx7="http://schemas.microsoft.com/office/drawing/2016/5/13/chartex" xmlns:cx8="http://schemas.microsoft.com/office/drawing/2016/5/14/chartex" xmlns:mc="http://schemas.openxmlformats.org/markup-compatibility/2006" xmlns:aink="http://schemas.microsoft.com/office/drawing/2016/ink" xmlns:am3d="http://schemas.microsoft.com/office/drawing/2017/model3d" xmlns:o="urn:schemas-microsoft-com:office:office" xmlns:r="http://schemas.openxmlformats.org/officeDocument/2006/relationships" xmlns:m="http://schemas.openxmlformats.org/officeDocument/2006/math" xmlns:v="urn:schemas-microsoft-com:vml" xmlns:wp14="http://schemas.microsoft.com/office/word/2010/wordprocessingDrawing" xmlns:wp="http://schemas.openxmlformats.org/drawingml/2006/wordprocessingDrawing" xmlns:w10="urn:schemas-microsoft-com:office:word" xmlns:w="http://schemas.openxmlformats.org/wordprocessingml/2006/main" xmlns:w14="http://schemas.microsoft.com/office/word/2010/wordml" xmlns:w15="http://schemas.microsoft.com/office/word/2012/wordml" xmlns:w16cid="http://schemas.microsoft.com/office/word/2016/wordml/cid" xmlns:w16se="http://schemas.microsoft.com/office/word/2015/wordml/symex" xmlns:wpg="http://schemas.microsoft.com/office/word/2010/wordprocessingGroup" xmlns:wpi="http://schemas.microsoft.com/office/word/2010/wordprocessingInk" xmlns:wne="http://schemas.microsoft.com/office/word/2006/wordml" xmlns:wps="http://schemas.microsoft.com/office/word/2010/wordprocessingShape" mc:Ignorable="w14 w15 w16se w16cid wp14">
+  <w15:commentEx w15:paraId="43428901" w15:done="0"/>
+  <w15:commentEx w15:paraId="1F42FF97" w15:done="0"/>
+</w15:commentsEx>
+</file>
+
+<file path=word/commentsIds.xml><?xml version="1.0" encoding="utf-8"?>
+<w16cid:commentsIds xmlns:wpc="http://schemas.microsoft.com/office/word/2010/wordprocessingCanvas" xmlns:cx="http://schemas.microsoft.com/office/drawing/2014/chartex" xmlns:cx1="http://schemas.microsoft.com/office/drawing/2015/9/8/chartex" xmlns:cx2="http://schemas.microsoft.com/office/drawing/2015/10/21/chartex" xmlns:cx3="http://schemas.microsoft.com/office/drawing/2016/5/9/chartex" xmlns:cx4="http://schemas.microsoft.com/office/drawing/2016/5/10/chartex" xmlns:cx5="http://schemas.microsoft.com/office/drawing/2016/5/11/chartex" xmlns:cx6="http://schemas.microsoft.com/office/drawing/2016/5/12/chartex" xmlns:cx7="http://schemas.microsoft.com/office/drawing/2016/5/13/chartex" xmlns:cx8="http://schemas.microsoft.com/office/drawing/2016/5/14/chartex" xmlns:mc="http://schemas.openxmlformats.org/markup-compatibility/2006" xmlns:aink="http://schemas.microsoft.com/office/drawing/2016/ink" xmlns:am3d="http://schemas.microsoft.com/office/drawing/2017/model3d" xmlns:o="urn:schemas-microsoft-com:office:office" xmlns:r="http://schemas.openxmlformats.org/officeDocument/2006/relationships" xmlns:m="http://schemas.openxmlformats.org/officeDocument/2006/math" xmlns:v="urn:schemas-microsoft-com:vml" xmlns:wp14="http://schemas.microsoft.com/office/word/2010/wordprocessingDrawing" xmlns:wp="http://schemas.openxmlformats.org/drawingml/2006/wordprocessingDrawing" xmlns:w10="urn:schemas-microsoft-com:office:word" xmlns:w="http://schemas.openxmlformats.org/wordprocessingml/2006/main" xmlns:w14="http://schemas.microsoft.com/office/word/2010/wordml" xmlns:w15="http://schemas.microsoft.com/office/word/2012/wordml" xmlns:w16cid="http://schemas.microsoft.com/office/word/2016/wordml/cid" xmlns:w16se="http://schemas.microsoft.com/office/word/2015/wordml/symex" xmlns:wpg="http://schemas.microsoft.com/office/word/2010/wordprocessingGroup" xmlns:wpi="http://schemas.microsoft.com/office/word/2010/wordprocessingInk" xmlns:wne="http://schemas.microsoft.com/office/word/2006/wordml" xmlns:wps="http://schemas.microsoft.com/office/word/2010/wordprocessingShape" mc:Ignorable="w14 w15 w16se w16cid wp14">
+  <w16cid:commentId w16cid:paraId="43428901" w16cid:durableId="20A75851"/>
+  <w16cid:commentId w16cid:paraId="1F42FF97" w16cid:durableId="20A75737"/>
+</w16cid:commentsIds>
+</file>
+
+<file path=word/people.xml><?xml version="1.0" encoding="utf-8"?>
+<w15:people xmlns:wpc="http://schemas.microsoft.com/office/word/2010/wordprocessingCanvas" xmlns:cx="http://schemas.microsoft.com/office/drawing/2014/chartex" xmlns:cx1="http://schemas.microsoft.com/office/drawing/2015/9/8/chartex" xmlns:cx2="http://schemas.microsoft.com/office/drawing/2015/10/21/chartex" xmlns:cx3="http://schemas.microsoft.com/office/drawing/2016/5/9/chartex" xmlns:cx4="http://schemas.microsoft.com/office/drawing/2016/5/10/chartex" xmlns:cx5="http://schemas.microsoft.com/office/drawing/2016/5/11/chartex" xmlns:cx6="http://schemas.microsoft.com/office/drawing/2016/5/12/chartex" xmlns:cx7="http://schemas.microsoft.com/office/drawing/2016/5/13/chartex" xmlns:cx8="http://schemas.microsoft.com/office/drawing/2016/5/14/chartex" xmlns:mc="http://schemas.openxmlformats.org/markup-compatibility/2006" xmlns:aink="http://schemas.microsoft.com/office/drawing/2016/ink" xmlns:am3d="http://schemas.microsoft.com/office/drawing/2017/model3d" xmlns:o="urn:schemas-microsoft-com:office:office" xmlns:r="http://schemas.openxmlformats.org/officeDocument/2006/relationships" xmlns:m="http://schemas.openxmlformats.org/officeDocument/2006/math" xmlns:v="urn:schemas-microsoft-com:vml" xmlns:wp14="http://schemas.microsoft.com/office/word/2010/wordprocessingDrawing" xmlns:wp="http://schemas.openxmlformats.org/drawingml/2006/wordprocessingDrawing" xmlns:w10="urn:schemas-microsoft-com:office:word" xmlns:w="http://schemas.openxmlformats.org/wordprocessingml/2006/main" xmlns:w14="http://schemas.microsoft.com/office/word/2010/wordml" xmlns:w15="http://schemas.microsoft.com/office/word/2012/wordml" xmlns:w16cid="http://schemas.microsoft.com/office/word/2016/wordml/cid" xmlns:w16se="http://schemas.microsoft.com/office/word/2015/wordml/symex" xmlns:wpg="http://schemas.microsoft.com/office/word/2010/wordprocessingGroup" xmlns:wpi="http://schemas.microsoft.com/office/word/2010/wordprocessingInk" xmlns:wne="http://schemas.microsoft.com/office/word/2006/wordml" xmlns:wps="http://schemas.microsoft.com/office/word/2010/wordprocessingShape" mc:Ignorable="w14 w15 w16se w16cid wp14">
+  <w15:person w15:author="Razvan Valentin Marinescu">
+    <w15:presenceInfo w15:providerId="Windows Live" w15:userId="a184f8c4514c0aa7"/>
+  </w15:person>
+</w15:people>
 </file>
 
 <file path=word/styles.xml><?xml version="1.0" encoding="utf-8"?>
@@ -1191,7 +1398,7 @@
       </w:pPr>
     </w:pPrDefault>
   </w:docDefaults>
-  <w:latentStyles w:defLockedState="0" w:defUIPriority="99" w:defSemiHidden="0" w:defUnhideWhenUsed="0" w:defQFormat="0" w:count="375">
+  <w:latentStyles w:defLockedState="0" w:defUIPriority="99" w:defSemiHidden="0" w:defUnhideWhenUsed="0" w:defQFormat="0" w:count="376">
     <w:lsdException w:name="Normal" w:uiPriority="0" w:qFormat="1"/>
     <w:lsdException w:name="heading 1" w:uiPriority="9" w:qFormat="1"/>
     <w:lsdException w:name="heading 2" w:semiHidden="1" w:uiPriority="9" w:unhideWhenUsed="1" w:qFormat="1"/>
@@ -1297,7 +1504,6 @@
     <w:lsdException w:name="HTML Sample" w:semiHidden="1" w:unhideWhenUsed="1"/>
     <w:lsdException w:name="HTML Typewriter" w:semiHidden="1" w:unhideWhenUsed="1"/>
     <w:lsdException w:name="HTML Variable" w:semiHidden="1" w:unhideWhenUsed="1"/>
-    <w:lsdException w:name="Normal Table" w:semiHidden="1" w:unhideWhenUsed="1"/>
     <w:lsdException w:name="annotation subject" w:semiHidden="1" w:unhideWhenUsed="1"/>
     <w:lsdException w:name="No List" w:semiHidden="1" w:unhideWhenUsed="1"/>
     <w:lsdException w:name="Outline List 1" w:semiHidden="1" w:unhideWhenUsed="1"/>
@@ -1344,10 +1550,8 @@
     <w:lsdException w:name="Table Subtle 2" w:semiHidden="1" w:unhideWhenUsed="1"/>
     <w:lsdException w:name="Table Web 1" w:semiHidden="1" w:unhideWhenUsed="1"/>
     <w:lsdException w:name="Table Web 2" w:semiHidden="1" w:unhideWhenUsed="1"/>
-    <w:lsdException w:name="Table Web 3" w:semiHidden="1" w:unhideWhenUsed="1"/>
     <w:lsdException w:name="Balloon Text" w:semiHidden="1" w:unhideWhenUsed="1"/>
     <w:lsdException w:name="Table Grid" w:uiPriority="39"/>
-    <w:lsdException w:name="Table Theme" w:semiHidden="1" w:unhideWhenUsed="1"/>
     <w:lsdException w:name="Placeholder Text" w:semiHidden="1"/>
     <w:lsdException w:name="No Spacing" w:uiPriority="1" w:qFormat="1"/>
     <w:lsdException w:name="Light Shading" w:uiPriority="60"/>
@@ -1459,10 +1663,6 @@
     <w:lsdException w:name="Book Title" w:uiPriority="33" w:qFormat="1"/>
     <w:lsdException w:name="Bibliography" w:semiHidden="1" w:uiPriority="37" w:unhideWhenUsed="1"/>
     <w:lsdException w:name="TOC Heading" w:semiHidden="1" w:uiPriority="39" w:unhideWhenUsed="1" w:qFormat="1"/>
-    <w:lsdException w:name="Grid Table Light" w:semiHidden="1" w:unhideWhenUsed="1"/>
-    <w:lsdException w:name="Grid Table 1 Light" w:semiHidden="1" w:unhideWhenUsed="1"/>
-    <w:lsdException w:name="Grid Table 2" w:semiHidden="1" w:unhideWhenUsed="1"/>
-    <w:lsdException w:name="Grid Table 3" w:semiHidden="1" w:unhideWhenUsed="1"/>
     <w:lsdException w:name="Grid Table 4" w:uiPriority="49"/>
     <w:lsdException w:name="Grid Table 5 Dark" w:uiPriority="50"/>
     <w:lsdException w:name="Grid Table 6 Colorful" w:uiPriority="51"/>
@@ -1562,6 +1762,7 @@
     <w:lsdException w:name="Smart Hyperlink" w:semiHidden="1" w:unhideWhenUsed="1"/>
     <w:lsdException w:name="Hashtag" w:semiHidden="1" w:unhideWhenUsed="1"/>
     <w:lsdException w:name="Unresolved Mention" w:semiHidden="1" w:unhideWhenUsed="1"/>
+    <w:lsdException w:name="Smart Link" w:semiHidden="1" w:unhideWhenUsed="1"/>
   </w:latentStyles>
   <w:style w:type="paragraph" w:default="1" w:styleId="Normal">
     <w:name w:val="Normal"/>

</xml_diff>